<commit_message>
model resarches small changes
</commit_message>
<xml_diff>
--- a/docs/GPW Analizer - badania modelu.docx
+++ b/docs/GPW Analizer - badania modelu.docx
@@ -24,10 +24,7 @@
       </w:r>
     </w:p>
     <w:p/>
-    <w:p>
-      <w:bookmarkStart w:id="0" w:name="_GoBack"/>
-      <w:bookmarkEnd w:id="0"/>
-    </w:p>
+    <w:p/>
     <w:p>
       <w:pPr>
         <w:jc w:val="left"/>
@@ -38,21 +35,22 @@
     </w:p>
     <w:sdt>
       <w:sdtPr>
+        <w:rPr>
+          <w:rFonts w:asciiTheme="minorHAnsi" w:eastAsiaTheme="minorHAnsi" w:hAnsiTheme="minorHAnsi" w:cstheme="minorBidi"/>
+          <w:b w:val="0"/>
+          <w:bCs w:val="0"/>
+          <w:color w:val="auto"/>
+          <w:sz w:val="22"/>
+          <w:szCs w:val="22"/>
+          <w:lang w:eastAsia="en-US"/>
+        </w:rPr>
         <w:id w:val="1659416232"/>
         <w:docPartObj>
           <w:docPartGallery w:val="Table of Contents"/>
           <w:docPartUnique/>
         </w:docPartObj>
       </w:sdtPr>
-      <w:sdtEndPr>
-        <w:rPr>
-          <w:rFonts w:asciiTheme="minorHAnsi" w:eastAsiaTheme="minorHAnsi" w:hAnsiTheme="minorHAnsi" w:cstheme="minorBidi"/>
-          <w:color w:val="auto"/>
-          <w:sz w:val="22"/>
-          <w:szCs w:val="22"/>
-          <w:lang w:eastAsia="en-US"/>
-        </w:rPr>
-      </w:sdtEndPr>
+      <w:sdtEndPr/>
       <w:sdtContent>
         <w:p>
           <w:pPr>
@@ -2558,12 +2556,12 @@
           <w:numId w:val="1"/>
         </w:numPr>
       </w:pPr>
-      <w:bookmarkStart w:id="1" w:name="_Toc373089862"/>
+      <w:bookmarkStart w:id="0" w:name="_Toc373089862"/>
       <w:r>
         <w:lastRenderedPageBreak/>
         <w:t>Wstęp</w:t>
       </w:r>
-      <w:bookmarkEnd w:id="1"/>
+      <w:bookmarkEnd w:id="0"/>
     </w:p>
     <w:p>
       <w:pPr>
@@ -2589,11 +2587,11 @@
           <w:numId w:val="10"/>
         </w:numPr>
       </w:pPr>
-      <w:bookmarkStart w:id="2" w:name="_Toc373089863"/>
+      <w:bookmarkStart w:id="1" w:name="_Toc373089863"/>
       <w:r>
         <w:t>Okres przewidywania</w:t>
       </w:r>
-      <w:bookmarkEnd w:id="2"/>
+      <w:bookmarkEnd w:id="1"/>
     </w:p>
     <w:p>
       <w:r>
@@ -2676,14 +2674,14 @@
           <w:numId w:val="10"/>
         </w:numPr>
       </w:pPr>
-      <w:bookmarkStart w:id="3" w:name="_Toc373089864"/>
+      <w:bookmarkStart w:id="2" w:name="_Toc373089864"/>
       <w:r>
         <w:t xml:space="preserve">Dane </w:t>
       </w:r>
       <w:r>
         <w:t>statystyczne</w:t>
       </w:r>
-      <w:bookmarkEnd w:id="3"/>
+      <w:bookmarkEnd w:id="2"/>
     </w:p>
     <w:p>
       <w:pPr>
@@ -2861,11 +2859,11 @@
           <w:numId w:val="10"/>
         </w:numPr>
       </w:pPr>
-      <w:bookmarkStart w:id="4" w:name="_Toc373089865"/>
+      <w:bookmarkStart w:id="3" w:name="_Toc373089865"/>
       <w:r>
         <w:t>Zasada dokonywania analiz</w:t>
       </w:r>
-      <w:bookmarkEnd w:id="4"/>
+      <w:bookmarkEnd w:id="3"/>
     </w:p>
     <w:p>
       <w:r>
@@ -2940,11 +2938,11 @@
           <w:numId w:val="10"/>
         </w:numPr>
       </w:pPr>
-      <w:bookmarkStart w:id="5" w:name="_Toc373089866"/>
+      <w:bookmarkStart w:id="4" w:name="_Toc373089866"/>
       <w:r>
         <w:t>Algorytmy użyte do predykcji</w:t>
       </w:r>
-      <w:bookmarkEnd w:id="5"/>
+      <w:bookmarkEnd w:id="4"/>
     </w:p>
     <w:p>
       <w:r>
@@ -3074,11 +3072,11 @@
           <w:numId w:val="10"/>
         </w:numPr>
       </w:pPr>
-      <w:bookmarkStart w:id="6" w:name="_Toc373089867"/>
+      <w:bookmarkStart w:id="5" w:name="_Toc373089867"/>
       <w:r>
         <w:t>Od czego zależny jest wynik? Co tak naprawdę chcemy ustalić?</w:t>
       </w:r>
-      <w:bookmarkEnd w:id="6"/>
+      <w:bookmarkEnd w:id="5"/>
     </w:p>
     <w:p>
       <w:pPr>
@@ -3096,14 +3094,14 @@
           <w:numId w:val="10"/>
         </w:numPr>
       </w:pPr>
-      <w:bookmarkStart w:id="7" w:name="_Toc373089868"/>
+      <w:bookmarkStart w:id="6" w:name="_Toc373089868"/>
       <w:r>
         <w:t xml:space="preserve">Błąd </w:t>
       </w:r>
       <w:r>
         <w:t>modelu</w:t>
       </w:r>
-      <w:bookmarkEnd w:id="7"/>
+      <w:bookmarkEnd w:id="6"/>
     </w:p>
     <w:p>
       <w:pPr>
@@ -3477,12 +3475,12 @@
           <w:numId w:val="10"/>
         </w:numPr>
       </w:pPr>
-      <w:bookmarkStart w:id="8" w:name="_Toc373089869"/>
+      <w:bookmarkStart w:id="7" w:name="_Toc373089869"/>
       <w:r>
         <w:lastRenderedPageBreak/>
         <w:t>Oczyszczenie danych</w:t>
       </w:r>
-      <w:bookmarkEnd w:id="8"/>
+      <w:bookmarkEnd w:id="7"/>
     </w:p>
     <w:p>
       <w:pPr>
@@ -3514,11 +3512,11 @@
           <w:numId w:val="10"/>
         </w:numPr>
       </w:pPr>
-      <w:bookmarkStart w:id="9" w:name="_Toc373089870"/>
+      <w:bookmarkStart w:id="8" w:name="_Toc373089870"/>
       <w:r>
         <w:t>Ustalenie wag</w:t>
       </w:r>
-      <w:bookmarkEnd w:id="9"/>
+      <w:bookmarkEnd w:id="8"/>
     </w:p>
     <w:p>
       <w:r>
@@ -3714,11 +3712,11 @@
           <w:numId w:val="1"/>
         </w:numPr>
       </w:pPr>
-      <w:bookmarkStart w:id="10" w:name="_Toc373089871"/>
+      <w:bookmarkStart w:id="9" w:name="_Toc373089871"/>
       <w:r>
         <w:t>Badania nad modelem 360 dniowym</w:t>
       </w:r>
-      <w:bookmarkEnd w:id="10"/>
+      <w:bookmarkEnd w:id="9"/>
     </w:p>
     <w:p>
       <w:pPr>
@@ -3728,11 +3726,11 @@
           <w:numId w:val="14"/>
         </w:numPr>
       </w:pPr>
-      <w:bookmarkStart w:id="11" w:name="_Toc373089872"/>
+      <w:bookmarkStart w:id="10" w:name="_Toc373089872"/>
       <w:r>
         <w:t>Ustalenie liczby dni przyjętych do modelu</w:t>
       </w:r>
-      <w:bookmarkEnd w:id="11"/>
+      <w:bookmarkEnd w:id="10"/>
     </w:p>
     <w:p>
       <w:pPr>
@@ -3747,7 +3745,15 @@
       </w:r>
       <w:proofErr w:type="spellEnd"/>
       <w:r>
-        <w:t xml:space="preserve">, przez co założyliśmy, że do wnioskowania przyjmiemy wszystkie zgromadzone dane, a więc od 2007 roku. </w:t>
+        <w:t xml:space="preserve">, przez co założyliśmy, że do wnioskowania przyjmiemy </w:t>
+      </w:r>
+      <w:r>
+        <w:t>dane z 3 ostatnich lat.</w:t>
+      </w:r>
+      <w:bookmarkStart w:id="11" w:name="_GoBack"/>
+      <w:bookmarkEnd w:id="11"/>
+      <w:r>
+        <w:t xml:space="preserve"> </w:t>
       </w:r>
     </w:p>
     <w:p>
@@ -18510,11 +18516,11 @@
         </c:dLbls>
         <c:marker val="1"/>
         <c:smooth val="0"/>
-        <c:axId val="199069696"/>
-        <c:axId val="199071232"/>
+        <c:axId val="160269440"/>
+        <c:axId val="160270976"/>
       </c:lineChart>
       <c:catAx>
-        <c:axId val="199069696"/>
+        <c:axId val="160269440"/>
         <c:scaling>
           <c:orientation val="minMax"/>
         </c:scaling>
@@ -18524,7 +18530,7 @@
         <c:majorTickMark val="none"/>
         <c:minorTickMark val="none"/>
         <c:tickLblPos val="nextTo"/>
-        <c:crossAx val="199071232"/>
+        <c:crossAx val="160270976"/>
         <c:crosses val="autoZero"/>
         <c:auto val="1"/>
         <c:lblAlgn val="ctr"/>
@@ -18532,7 +18538,7 @@
         <c:noMultiLvlLbl val="0"/>
       </c:catAx>
       <c:valAx>
-        <c:axId val="199071232"/>
+        <c:axId val="160270976"/>
         <c:scaling>
           <c:orientation val="minMax"/>
         </c:scaling>
@@ -18561,7 +18567,7 @@
         <c:majorTickMark val="none"/>
         <c:minorTickMark val="none"/>
         <c:tickLblPos val="nextTo"/>
-        <c:crossAx val="199069696"/>
+        <c:crossAx val="160269440"/>
         <c:crosses val="autoZero"/>
         <c:crossBetween val="between"/>
       </c:valAx>
@@ -18738,11 +18744,11 @@
         </c:dLbls>
         <c:marker val="1"/>
         <c:smooth val="0"/>
-        <c:axId val="199094656"/>
-        <c:axId val="199096192"/>
+        <c:axId val="160376320"/>
+        <c:axId val="160377856"/>
       </c:lineChart>
       <c:catAx>
-        <c:axId val="199094656"/>
+        <c:axId val="160376320"/>
         <c:scaling>
           <c:orientation val="minMax"/>
         </c:scaling>
@@ -18751,7 +18757,7 @@
         <c:majorTickMark val="out"/>
         <c:minorTickMark val="none"/>
         <c:tickLblPos val="nextTo"/>
-        <c:crossAx val="199096192"/>
+        <c:crossAx val="160377856"/>
         <c:crosses val="autoZero"/>
         <c:auto val="1"/>
         <c:lblAlgn val="ctr"/>
@@ -18759,7 +18765,7 @@
         <c:noMultiLvlLbl val="0"/>
       </c:catAx>
       <c:valAx>
-        <c:axId val="199096192"/>
+        <c:axId val="160377856"/>
         <c:scaling>
           <c:orientation val="minMax"/>
         </c:scaling>
@@ -18770,7 +18776,7 @@
         <c:majorTickMark val="out"/>
         <c:minorTickMark val="none"/>
         <c:tickLblPos val="nextTo"/>
-        <c:crossAx val="199094656"/>
+        <c:crossAx val="160376320"/>
         <c:crosses val="autoZero"/>
         <c:crossBetween val="between"/>
       </c:valAx>
@@ -18995,11 +19001,11 @@
         </c:dLbls>
         <c:marker val="1"/>
         <c:smooth val="0"/>
-        <c:axId val="199184384"/>
-        <c:axId val="199185920"/>
+        <c:axId val="160408704"/>
+        <c:axId val="160410240"/>
       </c:lineChart>
       <c:catAx>
-        <c:axId val="199184384"/>
+        <c:axId val="160408704"/>
         <c:scaling>
           <c:orientation val="minMax"/>
         </c:scaling>
@@ -19008,7 +19014,7 @@
         <c:majorTickMark val="out"/>
         <c:minorTickMark val="none"/>
         <c:tickLblPos val="nextTo"/>
-        <c:crossAx val="199185920"/>
+        <c:crossAx val="160410240"/>
         <c:crosses val="autoZero"/>
         <c:auto val="1"/>
         <c:lblAlgn val="ctr"/>
@@ -19016,7 +19022,7 @@
         <c:noMultiLvlLbl val="0"/>
       </c:catAx>
       <c:valAx>
-        <c:axId val="199185920"/>
+        <c:axId val="160410240"/>
         <c:scaling>
           <c:orientation val="minMax"/>
         </c:scaling>
@@ -19027,7 +19033,7 @@
         <c:majorTickMark val="out"/>
         <c:minorTickMark val="none"/>
         <c:tickLblPos val="nextTo"/>
-        <c:crossAx val="199184384"/>
+        <c:crossAx val="160408704"/>
         <c:crosses val="autoZero"/>
         <c:crossBetween val="between"/>
       </c:valAx>
@@ -19252,11 +19258,11 @@
         </c:dLbls>
         <c:marker val="1"/>
         <c:smooth val="0"/>
-        <c:axId val="199212416"/>
-        <c:axId val="199222400"/>
+        <c:axId val="160432896"/>
+        <c:axId val="160434432"/>
       </c:lineChart>
       <c:catAx>
-        <c:axId val="199212416"/>
+        <c:axId val="160432896"/>
         <c:scaling>
           <c:orientation val="minMax"/>
         </c:scaling>
@@ -19265,7 +19271,7 @@
         <c:majorTickMark val="out"/>
         <c:minorTickMark val="none"/>
         <c:tickLblPos val="nextTo"/>
-        <c:crossAx val="199222400"/>
+        <c:crossAx val="160434432"/>
         <c:crosses val="autoZero"/>
         <c:auto val="1"/>
         <c:lblAlgn val="ctr"/>
@@ -19273,7 +19279,7 @@
         <c:noMultiLvlLbl val="0"/>
       </c:catAx>
       <c:valAx>
-        <c:axId val="199222400"/>
+        <c:axId val="160434432"/>
         <c:scaling>
           <c:orientation val="minMax"/>
         </c:scaling>
@@ -19284,7 +19290,7 @@
         <c:majorTickMark val="out"/>
         <c:minorTickMark val="none"/>
         <c:tickLblPos val="nextTo"/>
-        <c:crossAx val="199212416"/>
+        <c:crossAx val="160432896"/>
         <c:crosses val="autoZero"/>
         <c:crossBetween val="between"/>
       </c:valAx>
@@ -19509,11 +19515,11 @@
         </c:dLbls>
         <c:marker val="1"/>
         <c:smooth val="0"/>
-        <c:axId val="200936448"/>
-        <c:axId val="200946432"/>
+        <c:axId val="160485760"/>
+        <c:axId val="160487296"/>
       </c:lineChart>
       <c:catAx>
-        <c:axId val="200936448"/>
+        <c:axId val="160485760"/>
         <c:scaling>
           <c:orientation val="minMax"/>
         </c:scaling>
@@ -19522,7 +19528,7 @@
         <c:majorTickMark val="out"/>
         <c:minorTickMark val="none"/>
         <c:tickLblPos val="nextTo"/>
-        <c:crossAx val="200946432"/>
+        <c:crossAx val="160487296"/>
         <c:crosses val="autoZero"/>
         <c:auto val="1"/>
         <c:lblAlgn val="ctr"/>
@@ -19530,7 +19536,7 @@
         <c:noMultiLvlLbl val="0"/>
       </c:catAx>
       <c:valAx>
-        <c:axId val="200946432"/>
+        <c:axId val="160487296"/>
         <c:scaling>
           <c:orientation val="minMax"/>
         </c:scaling>
@@ -19541,7 +19547,7 @@
         <c:majorTickMark val="out"/>
         <c:minorTickMark val="none"/>
         <c:tickLblPos val="nextTo"/>
-        <c:crossAx val="200936448"/>
+        <c:crossAx val="160485760"/>
         <c:crosses val="autoZero"/>
         <c:crossBetween val="between"/>
       </c:valAx>
@@ -19766,11 +19772,11 @@
         </c:dLbls>
         <c:marker val="1"/>
         <c:smooth val="0"/>
-        <c:axId val="200964736"/>
-        <c:axId val="200978816"/>
+        <c:axId val="160648576"/>
+        <c:axId val="160654464"/>
       </c:lineChart>
       <c:catAx>
-        <c:axId val="200964736"/>
+        <c:axId val="160648576"/>
         <c:scaling>
           <c:orientation val="minMax"/>
         </c:scaling>
@@ -19779,7 +19785,7 @@
         <c:majorTickMark val="out"/>
         <c:minorTickMark val="none"/>
         <c:tickLblPos val="nextTo"/>
-        <c:crossAx val="200978816"/>
+        <c:crossAx val="160654464"/>
         <c:crosses val="autoZero"/>
         <c:auto val="1"/>
         <c:lblAlgn val="ctr"/>
@@ -19787,7 +19793,7 @@
         <c:noMultiLvlLbl val="0"/>
       </c:catAx>
       <c:valAx>
-        <c:axId val="200978816"/>
+        <c:axId val="160654464"/>
         <c:scaling>
           <c:orientation val="minMax"/>
         </c:scaling>
@@ -19798,7 +19804,7 @@
         <c:majorTickMark val="out"/>
         <c:minorTickMark val="none"/>
         <c:tickLblPos val="nextTo"/>
-        <c:crossAx val="200964736"/>
+        <c:crossAx val="160648576"/>
         <c:crosses val="autoZero"/>
         <c:crossBetween val="between"/>
       </c:valAx>
@@ -20107,7 +20113,7 @@
 </file>
 
 <file path=customXml/itemProps1.xml><?xml version="1.0" encoding="utf-8"?>
-<ds:datastoreItem xmlns:ds="http://schemas.openxmlformats.org/officeDocument/2006/customXml" ds:itemID="{1700E022-80C8-47FF-99F2-1A9220D2C810}">
+<ds:datastoreItem xmlns:ds="http://schemas.openxmlformats.org/officeDocument/2006/customXml" ds:itemID="{82407DF9-7E1C-4FEF-A2E6-683CAA9F3764}">
   <ds:schemaRefs>
     <ds:schemaRef ds:uri="http://schemas.openxmlformats.org/officeDocument/2006/bibliography"/>
   </ds:schemaRefs>

</xml_diff>